<commit_message>
DB: Week 7; Fixed typo on Q18
</commit_message>
<xml_diff>
--- a/DB/Tan Jia Shun Practical 6.docx
+++ b/DB/Tan Jia Shun Practical 6.docx
@@ -628,23 +628,13 @@
           <w:szCs w:val="24"/>
         </w:rPr>
       </w:pPr>
-      <w:proofErr w:type="spellStart"/>
       <w:r>
         <w:rPr>
           <w:rFonts w:ascii="Arial Narrow" w:hAnsi="Arial Narrow"/>
           <w:sz w:val="24"/>
           <w:szCs w:val="24"/>
         </w:rPr>
-        <w:t>PolyMall</w:t>
-      </w:r>
-      <w:proofErr w:type="spellEnd"/>
-      <w:r>
-        <w:rPr>
-          <w:rFonts w:ascii="Arial Narrow" w:hAnsi="Arial Narrow"/>
-          <w:sz w:val="24"/>
-          <w:szCs w:val="24"/>
-        </w:rPr>
-        <w:t xml:space="preserve">: Database Systems - </w:t>
+        <w:t xml:space="preserve">PolyMall: Database Systems - </w:t>
       </w:r>
       <w:r>
         <w:rPr>
@@ -721,23 +711,13 @@
           <w:szCs w:val="24"/>
         </w:rPr>
       </w:pPr>
-      <w:proofErr w:type="spellStart"/>
       <w:r>
         <w:rPr>
           <w:rFonts w:ascii="Arial Narrow" w:hAnsi="Arial Narrow"/>
           <w:sz w:val="24"/>
           <w:szCs w:val="24"/>
         </w:rPr>
-        <w:t>PolyMall</w:t>
-      </w:r>
-      <w:proofErr w:type="spellEnd"/>
-      <w:r>
-        <w:rPr>
-          <w:rFonts w:ascii="Arial Narrow" w:hAnsi="Arial Narrow"/>
-          <w:sz w:val="24"/>
-          <w:szCs w:val="24"/>
-        </w:rPr>
-        <w:t xml:space="preserve">: Database Systems - </w:t>
+        <w:t xml:space="preserve">PolyMall: Database Systems - </w:t>
       </w:r>
       <w:hyperlink r:id="rId8" w:history="1">
         <w:r>
@@ -821,20 +801,8 @@
           <w:sz w:val="24"/>
           <w:szCs w:val="24"/>
         </w:rPr>
-        <w:t xml:space="preserve">CREATE TABLE </w:t>
-      </w:r>
-      <w:proofErr w:type="spellStart"/>
-      <w:r>
-        <w:rPr>
-          <w:rFonts w:ascii="Arial Narrow" w:hAnsi="Arial Narrow" w:cs="Arial"/>
-          <w:b/>
-          <w:color w:val="FF0000"/>
-          <w:sz w:val="24"/>
-          <w:szCs w:val="24"/>
-        </w:rPr>
-        <w:t>table</w:t>
-      </w:r>
-      <w:proofErr w:type="spellEnd"/>
+        <w:t>CREATE TABLE table</w:t>
+      </w:r>
       <w:r>
         <w:rPr>
           <w:rFonts w:ascii="Arial Narrow" w:hAnsi="Arial Narrow" w:cs="Arial"/>
@@ -1473,7 +1441,6 @@
         </w:rPr>
         <w:t xml:space="preserve"> </w:t>
       </w:r>
-      <w:proofErr w:type="spellStart"/>
       <w:r>
         <w:rPr>
           <w:rFonts w:ascii="Arial Narrow" w:hAnsi="Arial Narrow" w:cs="Arial"/>
@@ -1504,7 +1471,6 @@
         </w:rPr>
         <w:t>select</w:t>
       </w:r>
-      <w:proofErr w:type="spellEnd"/>
       <w:r>
         <w:rPr>
           <w:rFonts w:ascii="Arial Narrow" w:hAnsi="Arial Narrow" w:cs="Arial"/>
@@ -1774,18 +1740,7 @@
           <w:sz w:val="24"/>
           <w:szCs w:val="24"/>
         </w:rPr>
-        <w:t xml:space="preserve">[INNER JOIN </w:t>
-      </w:r>
-      <w:proofErr w:type="spellStart"/>
-      <w:r>
-        <w:rPr>
-          <w:rFonts w:ascii="Arial Narrow" w:hAnsi="Arial Narrow" w:cs="Arial"/>
-          <w:b/>
-          <w:color w:val="FF0000"/>
-          <w:sz w:val="24"/>
-          <w:szCs w:val="24"/>
-        </w:rPr>
-        <w:t>table</w:t>
+        <w:t>[INNER JOIN table</w:t>
       </w:r>
       <w:r>
         <w:rPr>
@@ -1797,7 +1752,6 @@
         </w:rPr>
         <w:t>X</w:t>
       </w:r>
-      <w:proofErr w:type="spellEnd"/>
       <w:r>
         <w:rPr>
           <w:rFonts w:ascii="Arial Narrow" w:hAnsi="Arial Narrow" w:cs="Arial"/>
@@ -1846,18 +1800,7 @@
           <w:sz w:val="24"/>
           <w:szCs w:val="24"/>
         </w:rPr>
-        <w:t xml:space="preserve"> = </w:t>
-      </w:r>
-      <w:proofErr w:type="spellStart"/>
-      <w:r>
-        <w:rPr>
-          <w:rFonts w:ascii="Arial Narrow" w:hAnsi="Arial Narrow" w:cs="Arial"/>
-          <w:b/>
-          <w:color w:val="FF0000"/>
-          <w:sz w:val="24"/>
-          <w:szCs w:val="24"/>
-        </w:rPr>
-        <w:t>table</w:t>
+        <w:t xml:space="preserve"> = table</w:t>
       </w:r>
       <w:r>
         <w:rPr>
@@ -1889,7 +1832,6 @@
         </w:rPr>
         <w:t>X</w:t>
       </w:r>
-      <w:proofErr w:type="spellEnd"/>
       <w:r>
         <w:rPr>
           <w:rFonts w:ascii="Arial Narrow" w:hAnsi="Arial Narrow" w:cs="Arial"/>
@@ -1932,29 +1874,7 @@
           <w:szCs w:val="24"/>
         </w:rPr>
         <w:tab/>
-        <w:t xml:space="preserve">[WHERE </w:t>
-      </w:r>
-      <w:proofErr w:type="spellStart"/>
-      <w:r>
-        <w:rPr>
-          <w:rFonts w:ascii="Arial Narrow" w:hAnsi="Arial Narrow" w:cs="Arial"/>
-          <w:b/>
-          <w:color w:val="FF0000"/>
-          <w:sz w:val="24"/>
-          <w:szCs w:val="24"/>
-        </w:rPr>
-        <w:t>search_condition</w:t>
-      </w:r>
-      <w:proofErr w:type="spellEnd"/>
-      <w:r>
-        <w:rPr>
-          <w:rFonts w:ascii="Arial Narrow" w:hAnsi="Arial Narrow" w:cs="Arial"/>
-          <w:b/>
-          <w:color w:val="FF0000"/>
-          <w:sz w:val="24"/>
-          <w:szCs w:val="24"/>
-        </w:rPr>
-        <w:t xml:space="preserve"> ]</w:t>
+        <w:t>[WHERE search_condition ]</w:t>
       </w:r>
     </w:p>
     <w:p>
@@ -2059,20 +1979,8 @@
           <w:sz w:val="24"/>
           <w:szCs w:val="24"/>
         </w:rPr>
-        <w:t xml:space="preserve"> </w:t>
-      </w:r>
-      <w:proofErr w:type="spellStart"/>
-      <w:r>
-        <w:rPr>
-          <w:rFonts w:ascii="Arial Narrow" w:hAnsi="Arial Narrow" w:cs="Arial"/>
-          <w:b/>
-          <w:color w:val="FF0000"/>
-          <w:sz w:val="24"/>
-          <w:szCs w:val="24"/>
-        </w:rPr>
-        <w:t>search_condition</w:t>
-      </w:r>
-      <w:proofErr w:type="spellEnd"/>
+        <w:t xml:space="preserve"> search_condition</w:t>
+      </w:r>
       <w:r>
         <w:rPr>
           <w:rFonts w:ascii="Arial Narrow" w:hAnsi="Arial Narrow" w:cs="Arial"/>
@@ -2511,25 +2419,7 @@
           <w:sz w:val="24"/>
           <w:szCs w:val="24"/>
         </w:rPr>
-        <w:t xml:space="preserve"> (downloadable from </w:t>
-      </w:r>
-      <w:proofErr w:type="spellStart"/>
-      <w:r>
-        <w:rPr>
-          <w:rFonts w:ascii="Arial Narrow" w:hAnsi="Arial Narrow" w:cs="Arial"/>
-          <w:sz w:val="24"/>
-          <w:szCs w:val="24"/>
-        </w:rPr>
-        <w:t>MeL</w:t>
-      </w:r>
-      <w:proofErr w:type="spellEnd"/>
-      <w:r>
-        <w:rPr>
-          <w:rFonts w:ascii="Arial Narrow" w:hAnsi="Arial Narrow" w:cs="Arial"/>
-          <w:sz w:val="24"/>
-          <w:szCs w:val="24"/>
-        </w:rPr>
-        <w:t xml:space="preserve"> under Week 1 Practical). </w:t>
+        <w:t xml:space="preserve"> (downloadable from MeL under Week 1 Practical). </w:t>
       </w:r>
     </w:p>
     <w:p>
@@ -2975,7 +2865,6 @@
         </w:rPr>
         <w:t xml:space="preserve">Create the table </w:t>
       </w:r>
-      <w:proofErr w:type="spellStart"/>
       <w:r>
         <w:rPr>
           <w:rFonts w:ascii="Arial Narrow" w:hAnsi="Arial Narrow" w:cs="Arial"/>
@@ -2994,7 +2883,6 @@
         </w:rPr>
         <w:t>egory</w:t>
       </w:r>
-      <w:proofErr w:type="spellEnd"/>
       <w:r>
         <w:rPr>
           <w:rFonts w:ascii="Arial Narrow" w:hAnsi="Arial Narrow" w:cs="Arial"/>
@@ -3051,7 +2939,6 @@
         </w:rPr>
         <w:t xml:space="preserve">. The table </w:t>
       </w:r>
-      <w:proofErr w:type="spellStart"/>
       <w:r>
         <w:rPr>
           <w:rFonts w:ascii="Arial Narrow" w:hAnsi="Arial Narrow" w:cs="Arial"/>
@@ -3061,7 +2948,6 @@
         </w:rPr>
         <w:t>BookCategory</w:t>
       </w:r>
-      <w:proofErr w:type="spellEnd"/>
       <w:r>
         <w:rPr>
           <w:rFonts w:ascii="Arial Narrow" w:hAnsi="Arial Narrow" w:cs="Arial"/>
@@ -3092,7 +2978,6 @@
           <w:szCs w:val="24"/>
         </w:rPr>
       </w:pPr>
-      <w:proofErr w:type="spellStart"/>
       <w:r>
         <w:rPr>
           <w:rFonts w:ascii="Arial Narrow" w:hAnsi="Arial Narrow" w:cs="Arial"/>
@@ -3102,7 +2987,6 @@
         </w:rPr>
         <w:t>BookCategory</w:t>
       </w:r>
-      <w:proofErr w:type="spellEnd"/>
       <w:r>
         <w:rPr>
           <w:rFonts w:ascii="Arial Narrow" w:hAnsi="Arial Narrow" w:cs="Arial"/>
@@ -3111,7 +2995,6 @@
         </w:rPr>
         <w:t xml:space="preserve"> (</w:t>
       </w:r>
-      <w:proofErr w:type="spellStart"/>
       <w:r>
         <w:rPr>
           <w:rFonts w:ascii="Arial Narrow" w:hAnsi="Arial Narrow" w:cs="Arial"/>
@@ -3121,7 +3004,6 @@
         </w:rPr>
         <w:t>BookCat</w:t>
       </w:r>
-      <w:proofErr w:type="spellEnd"/>
       <w:r>
         <w:rPr>
           <w:rFonts w:ascii="Arial Narrow" w:hAnsi="Arial Narrow" w:cs="Arial"/>
@@ -3160,7 +3042,6 @@
         </w:rPr>
         <w:t xml:space="preserve">Note: Specify the primary key constraint for the table – </w:t>
       </w:r>
-      <w:proofErr w:type="spellStart"/>
       <w:r>
         <w:rPr>
           <w:rFonts w:ascii="Arial Narrow" w:hAnsi="Arial Narrow" w:cs="Arial"/>
@@ -3170,7 +3051,6 @@
         </w:rPr>
         <w:t>BookCategory</w:t>
       </w:r>
-      <w:proofErr w:type="spellEnd"/>
       <w:r>
         <w:rPr>
           <w:rFonts w:ascii="Arial Narrow" w:hAnsi="Arial Narrow" w:cs="Arial"/>
@@ -3249,7 +3129,6 @@
         </w:rPr>
         <w:t xml:space="preserve"> </w:t>
       </w:r>
-      <w:proofErr w:type="spellStart"/>
       <w:r>
         <w:rPr>
           <w:rFonts w:ascii="Arial Narrow" w:hAnsi="Arial Narrow" w:cs="Arial"/>
@@ -3260,7 +3139,6 @@
         </w:rPr>
         <w:t>BookCategory</w:t>
       </w:r>
-      <w:proofErr w:type="spellEnd"/>
     </w:p>
     <w:p>
       <w:pPr>
@@ -3439,7 +3317,6 @@
         </w:rPr>
         <w:t xml:space="preserve"> (</w:t>
       </w:r>
-      <w:proofErr w:type="spellStart"/>
       <w:r>
         <w:rPr>
           <w:rFonts w:ascii="Arial Narrow" w:hAnsi="Arial Narrow" w:cs="Arial"/>
@@ -3449,7 +3326,6 @@
         </w:rPr>
         <w:t>PublisherID</w:t>
       </w:r>
-      <w:proofErr w:type="spellEnd"/>
       <w:r>
         <w:rPr>
           <w:rFonts w:ascii="Arial Narrow" w:hAnsi="Arial Narrow" w:cs="Arial"/>
@@ -3709,61 +3585,7 @@
           <w:sz w:val="24"/>
           <w:szCs w:val="24"/>
         </w:rPr>
-        <w:t xml:space="preserve">, Title, </w:t>
-      </w:r>
-      <w:proofErr w:type="spellStart"/>
-      <w:r>
-        <w:rPr>
-          <w:rFonts w:ascii="Arial Narrow" w:hAnsi="Arial Narrow" w:cs="Arial"/>
-          <w:sz w:val="24"/>
-          <w:szCs w:val="24"/>
-        </w:rPr>
-        <w:t>YearPublish</w:t>
-      </w:r>
-      <w:proofErr w:type="spellEnd"/>
-      <w:r>
-        <w:rPr>
-          <w:rFonts w:ascii="Arial Narrow" w:hAnsi="Arial Narrow" w:cs="Arial"/>
-          <w:sz w:val="24"/>
-          <w:szCs w:val="24"/>
-        </w:rPr>
-        <w:t>, &lt;</w:t>
-      </w:r>
-      <w:proofErr w:type="spellStart"/>
-      <w:r>
-        <w:rPr>
-          <w:rFonts w:ascii="Arial Narrow" w:hAnsi="Arial Narrow" w:cs="Arial"/>
-          <w:sz w:val="24"/>
-          <w:szCs w:val="24"/>
-        </w:rPr>
-        <w:t>PublisherID</w:t>
-      </w:r>
-      <w:proofErr w:type="spellEnd"/>
-      <w:r>
-        <w:rPr>
-          <w:rFonts w:ascii="Arial Narrow" w:hAnsi="Arial Narrow" w:cs="Arial"/>
-          <w:sz w:val="24"/>
-          <w:szCs w:val="24"/>
-        </w:rPr>
-        <w:t>&gt;, &lt;</w:t>
-      </w:r>
-      <w:proofErr w:type="spellStart"/>
-      <w:r>
-        <w:rPr>
-          <w:rFonts w:ascii="Arial Narrow" w:hAnsi="Arial Narrow" w:cs="Arial"/>
-          <w:sz w:val="24"/>
-          <w:szCs w:val="24"/>
-        </w:rPr>
-        <w:t>BookCat</w:t>
-      </w:r>
-      <w:proofErr w:type="spellEnd"/>
-      <w:r>
-        <w:rPr>
-          <w:rFonts w:ascii="Arial Narrow" w:hAnsi="Arial Narrow" w:cs="Arial"/>
-          <w:sz w:val="24"/>
-          <w:szCs w:val="24"/>
-        </w:rPr>
-        <w:t>&gt;)</w:t>
+        <w:t>, Title, YearPublish, &lt;PublisherID&gt;, &lt;BookCat&gt;)</w:t>
       </w:r>
     </w:p>
     <w:p>
@@ -4383,7 +4205,6 @@
                 <w:szCs w:val="24"/>
               </w:rPr>
             </w:pPr>
-            <w:proofErr w:type="spellStart"/>
             <w:r>
               <w:rPr>
                 <w:rFonts w:ascii="Arial Narrow" w:hAnsi="Arial Narrow" w:cs="Arial"/>
@@ -4393,7 +4214,6 @@
               </w:rPr>
               <w:t>YearPublish</w:t>
             </w:r>
-            <w:proofErr w:type="spellEnd"/>
           </w:p>
         </w:tc>
         <w:tc>
@@ -4458,7 +4278,6 @@
                 <w:szCs w:val="24"/>
               </w:rPr>
             </w:pPr>
-            <w:proofErr w:type="spellStart"/>
             <w:r>
               <w:rPr>
                 <w:rFonts w:ascii="Arial Narrow" w:hAnsi="Arial Narrow" w:cs="Arial"/>
@@ -4468,7 +4287,6 @@
               </w:rPr>
               <w:t>PublisherID</w:t>
             </w:r>
-            <w:proofErr w:type="spellEnd"/>
           </w:p>
         </w:tc>
         <w:tc>
@@ -4533,7 +4351,6 @@
                 <w:szCs w:val="24"/>
               </w:rPr>
             </w:pPr>
-            <w:proofErr w:type="spellStart"/>
             <w:r>
               <w:rPr>
                 <w:rFonts w:ascii="Arial Narrow" w:hAnsi="Arial Narrow" w:cs="Arial"/>
@@ -4543,7 +4360,6 @@
               </w:rPr>
               <w:t>BookCat</w:t>
             </w:r>
-            <w:proofErr w:type="spellEnd"/>
           </w:p>
         </w:tc>
         <w:tc>
@@ -4942,7 +4758,6 @@
                 <w:szCs w:val="24"/>
               </w:rPr>
             </w:pPr>
-            <w:proofErr w:type="spellStart"/>
             <w:r>
               <w:rPr>
                 <w:rFonts w:ascii="Arial Narrow" w:hAnsi="Arial Narrow" w:cs="Arial"/>
@@ -4952,7 +4767,6 @@
               </w:rPr>
               <w:t>YearPublish</w:t>
             </w:r>
-            <w:proofErr w:type="spellEnd"/>
           </w:p>
         </w:tc>
         <w:tc>
@@ -4994,7 +4808,6 @@
                 <w:szCs w:val="24"/>
               </w:rPr>
             </w:pPr>
-            <w:proofErr w:type="spellStart"/>
             <w:r>
               <w:rPr>
                 <w:rFonts w:ascii="Arial Narrow" w:hAnsi="Arial Narrow" w:cs="Arial"/>
@@ -5004,7 +4817,6 @@
               </w:rPr>
               <w:t>PublisherID</w:t>
             </w:r>
-            <w:proofErr w:type="spellEnd"/>
           </w:p>
         </w:tc>
         <w:tc>
@@ -5096,7 +4908,6 @@
                 <w:szCs w:val="24"/>
               </w:rPr>
             </w:pPr>
-            <w:proofErr w:type="spellStart"/>
             <w:r>
               <w:rPr>
                 <w:rFonts w:ascii="Arial Narrow" w:hAnsi="Arial Narrow" w:cs="Arial"/>
@@ -5106,7 +4917,6 @@
               </w:rPr>
               <w:t>BookCat</w:t>
             </w:r>
-            <w:proofErr w:type="spellEnd"/>
           </w:p>
         </w:tc>
         <w:tc>
@@ -5741,7 +5551,6 @@
                 <w:szCs w:val="24"/>
               </w:rPr>
             </w:pPr>
-            <w:proofErr w:type="spellStart"/>
             <w:r>
               <w:rPr>
                 <w:rFonts w:ascii="Arial Narrow" w:hAnsi="Arial Narrow" w:cs="Arial"/>
@@ -5751,7 +5560,6 @@
               </w:rPr>
               <w:t>BookCat</w:t>
             </w:r>
-            <w:proofErr w:type="spellEnd"/>
           </w:p>
         </w:tc>
         <w:tc>
@@ -5884,25 +5692,7 @@
           <w:sz w:val="24"/>
           <w:szCs w:val="24"/>
         </w:rPr>
-        <w:t xml:space="preserve"> in order to retrieve the </w:t>
-      </w:r>
-      <w:proofErr w:type="spellStart"/>
-      <w:r>
-        <w:rPr>
-          <w:rFonts w:ascii="Arial Narrow" w:hAnsi="Arial Narrow"/>
-          <w:sz w:val="24"/>
-          <w:szCs w:val="24"/>
-        </w:rPr>
-        <w:t>PublisherID</w:t>
-      </w:r>
-      <w:proofErr w:type="spellEnd"/>
-      <w:r>
-        <w:rPr>
-          <w:rFonts w:ascii="Arial Narrow" w:hAnsi="Arial Narrow"/>
-          <w:sz w:val="24"/>
-          <w:szCs w:val="24"/>
-        </w:rPr>
-        <w:t xml:space="preserve"> given only the name of the publisher.)</w:t>
+        <w:t xml:space="preserve"> in order to retrieve the PublisherID given only the name of the publisher.)</w:t>
       </w:r>
     </w:p>
     <w:p>
@@ -6506,47 +6296,7 @@
           <w:sz w:val="24"/>
           <w:szCs w:val="24"/>
         </w:rPr>
-        <w:t xml:space="preserve">Should delete from book first as if you delete from publisher first, the book table </w:t>
-      </w:r>
-      <w:proofErr w:type="spellStart"/>
-      <w:r>
-        <w:rPr>
-          <w:rFonts w:ascii="Arial Narrow" w:hAnsi="Arial Narrow"/>
-          <w:color w:val="FF0000"/>
-          <w:sz w:val="24"/>
-          <w:szCs w:val="24"/>
-        </w:rPr>
-        <w:t>table</w:t>
-      </w:r>
-      <w:proofErr w:type="spellEnd"/>
-      <w:r>
-        <w:rPr>
-          <w:rFonts w:ascii="Arial Narrow" w:hAnsi="Arial Narrow"/>
-          <w:color w:val="FF0000"/>
-          <w:sz w:val="24"/>
-          <w:szCs w:val="24"/>
-        </w:rPr>
-        <w:t xml:space="preserve"> have error as it the foreign key that looking for </w:t>
-      </w:r>
-      <w:proofErr w:type="spellStart"/>
-      <w:r>
-        <w:rPr>
-          <w:rFonts w:ascii="Arial Narrow" w:hAnsi="Arial Narrow"/>
-          <w:color w:val="FF0000"/>
-          <w:sz w:val="24"/>
-          <w:szCs w:val="24"/>
-        </w:rPr>
-        <w:t>publisherID</w:t>
-      </w:r>
-      <w:proofErr w:type="spellEnd"/>
-      <w:r>
-        <w:rPr>
-          <w:rFonts w:ascii="Arial Narrow" w:hAnsi="Arial Narrow"/>
-          <w:color w:val="FF0000"/>
-          <w:sz w:val="24"/>
-          <w:szCs w:val="24"/>
-        </w:rPr>
-        <w:t xml:space="preserve"> ‘9’ cannot be found</w:t>
+        <w:t>Should delete from book first as if you delete from publisher first, the book table table have error as it the foreign key that looking for publisherID ‘9’ cannot be found</w:t>
       </w:r>
       <w:r>
         <w:rPr>
@@ -6672,7 +6422,6 @@
         </w:rPr>
         <w:t xml:space="preserve"> (</w:t>
       </w:r>
-      <w:proofErr w:type="spellStart"/>
       <w:r>
         <w:rPr>
           <w:rFonts w:ascii="Arial Narrow" w:hAnsi="Arial Narrow" w:cs="Arial"/>
@@ -6682,86 +6431,13 @@
         </w:rPr>
         <w:t>MemberID</w:t>
       </w:r>
-      <w:proofErr w:type="spellEnd"/>
-      <w:r>
-        <w:rPr>
-          <w:rFonts w:ascii="Arial Narrow" w:hAnsi="Arial Narrow" w:cs="Arial"/>
-          <w:sz w:val="24"/>
-          <w:szCs w:val="24"/>
-        </w:rPr>
-        <w:t xml:space="preserve">, Name, Address, </w:t>
-      </w:r>
-      <w:proofErr w:type="spellStart"/>
-      <w:r>
-        <w:rPr>
-          <w:rFonts w:ascii="Arial Narrow" w:hAnsi="Arial Narrow" w:cs="Arial"/>
-          <w:sz w:val="24"/>
-          <w:szCs w:val="24"/>
-        </w:rPr>
-        <w:t>ContactNo</w:t>
-      </w:r>
-      <w:proofErr w:type="spellEnd"/>
-      <w:r>
-        <w:rPr>
-          <w:rFonts w:ascii="Arial Narrow" w:hAnsi="Arial Narrow" w:cs="Arial"/>
-          <w:sz w:val="24"/>
-          <w:szCs w:val="24"/>
-        </w:rPr>
-        <w:t xml:space="preserve">, </w:t>
-      </w:r>
-      <w:proofErr w:type="spellStart"/>
-      <w:r>
-        <w:rPr>
-          <w:rFonts w:ascii="Arial Narrow" w:hAnsi="Arial Narrow" w:cs="Arial"/>
-          <w:sz w:val="24"/>
-          <w:szCs w:val="24"/>
-        </w:rPr>
-        <w:t>EmailAddr</w:t>
-      </w:r>
-      <w:proofErr w:type="spellEnd"/>
-      <w:r>
-        <w:rPr>
-          <w:rFonts w:ascii="Arial Narrow" w:hAnsi="Arial Narrow" w:cs="Arial"/>
-          <w:sz w:val="24"/>
-          <w:szCs w:val="24"/>
-        </w:rPr>
-        <w:t xml:space="preserve">, Gender, </w:t>
-      </w:r>
-      <w:proofErr w:type="spellStart"/>
-      <w:r>
-        <w:rPr>
-          <w:rFonts w:ascii="Arial Narrow" w:hAnsi="Arial Narrow" w:cs="Arial"/>
-          <w:sz w:val="24"/>
-          <w:szCs w:val="24"/>
-        </w:rPr>
-        <w:t>DateJoin</w:t>
-      </w:r>
-      <w:proofErr w:type="spellEnd"/>
-      <w:r>
-        <w:rPr>
-          <w:rFonts w:ascii="Arial Narrow" w:hAnsi="Arial Narrow" w:cs="Arial"/>
-          <w:sz w:val="24"/>
-          <w:szCs w:val="24"/>
-        </w:rPr>
-        <w:t>, &lt;</w:t>
-      </w:r>
-      <w:proofErr w:type="spellStart"/>
-      <w:r>
-        <w:rPr>
-          <w:rFonts w:ascii="Arial Narrow" w:hAnsi="Arial Narrow" w:cs="Arial"/>
-          <w:sz w:val="24"/>
-          <w:szCs w:val="24"/>
-        </w:rPr>
-        <w:t>BranchNo</w:t>
-      </w:r>
-      <w:proofErr w:type="spellEnd"/>
-      <w:r>
-        <w:rPr>
-          <w:rFonts w:ascii="Arial Narrow" w:hAnsi="Arial Narrow" w:cs="Arial"/>
-          <w:sz w:val="24"/>
-          <w:szCs w:val="24"/>
-        </w:rPr>
-        <w:t>&gt;)</w:t>
+      <w:r>
+        <w:rPr>
+          <w:rFonts w:ascii="Arial Narrow" w:hAnsi="Arial Narrow" w:cs="Arial"/>
+          <w:sz w:val="24"/>
+          <w:szCs w:val="24"/>
+        </w:rPr>
+        <w:t>, Name, Address, ContactNo, EmailAddr, Gender, DateJoin, &lt;BranchNo&gt;)</w:t>
       </w:r>
     </w:p>
     <w:p>
@@ -6884,93 +6560,8 @@
           <w:sz w:val="24"/>
           <w:szCs w:val="24"/>
         </w:rPr>
-        <w:t xml:space="preserve">*there is a typo for </w:t>
-      </w:r>
-      <w:proofErr w:type="spellStart"/>
-      <w:r>
-        <w:rPr>
-          <w:rFonts w:ascii="Arial Narrow" w:hAnsi="Arial Narrow" w:cs="Arial"/>
-          <w:b/>
-          <w:bCs/>
-          <w:color w:val="FF0000"/>
-          <w:sz w:val="24"/>
-          <w:szCs w:val="24"/>
-        </w:rPr>
-        <w:t>MemberID</w:t>
-      </w:r>
-      <w:proofErr w:type="spellEnd"/>
-      <w:r>
-        <w:rPr>
-          <w:rFonts w:ascii="Arial Narrow" w:hAnsi="Arial Narrow" w:cs="Arial"/>
-          <w:b/>
-          <w:bCs/>
-          <w:color w:val="FF0000"/>
-          <w:sz w:val="24"/>
-          <w:szCs w:val="24"/>
-        </w:rPr>
-        <w:t xml:space="preserve">, in the query I put </w:t>
-      </w:r>
-      <w:proofErr w:type="spellStart"/>
-      <w:r>
-        <w:rPr>
-          <w:rFonts w:ascii="Arial Narrow" w:hAnsi="Arial Narrow" w:cs="Arial"/>
-          <w:b/>
-          <w:bCs/>
-          <w:color w:val="FF0000"/>
-          <w:sz w:val="24"/>
-          <w:szCs w:val="24"/>
-        </w:rPr>
-        <w:t>MemberIO</w:t>
-      </w:r>
-      <w:proofErr w:type="spellEnd"/>
-      <w:r>
-        <w:rPr>
-          <w:rFonts w:ascii="Arial Narrow" w:hAnsi="Arial Narrow" w:cs="Arial"/>
-          <w:b/>
-          <w:bCs/>
-          <w:color w:val="FF0000"/>
-          <w:sz w:val="24"/>
-          <w:szCs w:val="24"/>
-        </w:rPr>
-        <w:t xml:space="preserve">. I have </w:t>
-      </w:r>
-      <w:proofErr w:type="gramStart"/>
-      <w:r>
-        <w:rPr>
-          <w:rFonts w:ascii="Arial Narrow" w:hAnsi="Arial Narrow" w:cs="Arial"/>
-          <w:b/>
-          <w:bCs/>
-          <w:color w:val="FF0000"/>
-          <w:sz w:val="24"/>
-          <w:szCs w:val="24"/>
-        </w:rPr>
-        <w:t>fix</w:t>
-      </w:r>
-      <w:proofErr w:type="gramEnd"/>
-      <w:r>
-        <w:rPr>
-          <w:rFonts w:ascii="Arial Narrow" w:hAnsi="Arial Narrow" w:cs="Arial"/>
-          <w:b/>
-          <w:bCs/>
-          <w:color w:val="FF0000"/>
-          <w:sz w:val="24"/>
-          <w:szCs w:val="24"/>
-        </w:rPr>
-        <w:t xml:space="preserve"> the name in my database </w:t>
-      </w:r>
-      <w:proofErr w:type="spellStart"/>
-      <w:r>
-        <w:rPr>
-          <w:rFonts w:ascii="Arial Narrow" w:hAnsi="Arial Narrow" w:cs="Arial"/>
-          <w:b/>
-          <w:bCs/>
-          <w:color w:val="FF0000"/>
-          <w:sz w:val="24"/>
-          <w:szCs w:val="24"/>
-        </w:rPr>
-        <w:t>alr</w:t>
-      </w:r>
-      <w:proofErr w:type="spellEnd"/>
+        <w:t>*there is a typo for MemberID, in the query I put MemberIO. I have fix the name in my database alr</w:t>
+      </w:r>
     </w:p>
     <w:p>
       <w:pPr>
@@ -7356,7 +6947,6 @@
                 <w:szCs w:val="24"/>
               </w:rPr>
             </w:pPr>
-            <w:proofErr w:type="spellStart"/>
             <w:r>
               <w:rPr>
                 <w:rFonts w:ascii="Arial Narrow" w:hAnsi="Arial Narrow" w:cs="Arial"/>
@@ -7365,7 +6955,6 @@
               </w:rPr>
               <w:t>MemberID</w:t>
             </w:r>
-            <w:proofErr w:type="spellEnd"/>
           </w:p>
         </w:tc>
         <w:tc>
@@ -7463,25 +7052,7 @@
                 <w:sz w:val="24"/>
                 <w:szCs w:val="24"/>
               </w:rPr>
-              <w:t>Member(</w:t>
-            </w:r>
-            <w:proofErr w:type="spellStart"/>
-            <w:r>
-              <w:rPr>
-                <w:rFonts w:ascii="Arial Narrow" w:hAnsi="Arial Narrow" w:cs="Arial"/>
-                <w:sz w:val="24"/>
-                <w:szCs w:val="24"/>
-              </w:rPr>
-              <w:t>MemberID</w:t>
-            </w:r>
-            <w:proofErr w:type="spellEnd"/>
-            <w:r>
-              <w:rPr>
-                <w:rFonts w:ascii="Arial Narrow" w:hAnsi="Arial Narrow" w:cs="Arial"/>
-                <w:sz w:val="24"/>
-                <w:szCs w:val="24"/>
-              </w:rPr>
-              <w:t>)</w:t>
+              <w:t>Member(MemberID)</w:t>
             </w:r>
           </w:p>
         </w:tc>
@@ -7674,7 +7245,6 @@
                 <w:szCs w:val="24"/>
               </w:rPr>
             </w:pPr>
-            <w:proofErr w:type="spellStart"/>
             <w:r>
               <w:rPr>
                 <w:rFonts w:ascii="Arial Narrow" w:hAnsi="Arial Narrow" w:cs="Arial"/>
@@ -7691,7 +7261,6 @@
               </w:rPr>
               <w:t>Date</w:t>
             </w:r>
-            <w:proofErr w:type="spellEnd"/>
           </w:p>
         </w:tc>
         <w:tc>
@@ -7820,7 +7389,6 @@
                 <w:szCs w:val="24"/>
               </w:rPr>
             </w:pPr>
-            <w:proofErr w:type="spellStart"/>
             <w:r>
               <w:rPr>
                 <w:rFonts w:ascii="Arial Narrow" w:hAnsi="Arial Narrow" w:cs="Arial"/>
@@ -7829,7 +7397,6 @@
               </w:rPr>
               <w:t>EndDate</w:t>
             </w:r>
-            <w:proofErr w:type="spellEnd"/>
           </w:p>
         </w:tc>
         <w:tc>
@@ -7918,16 +7485,7 @@
                 <w:sz w:val="24"/>
                 <w:szCs w:val="24"/>
               </w:rPr>
-              <w:t xml:space="preserve">Not earlier than </w:t>
-            </w:r>
-            <w:proofErr w:type="spellStart"/>
-            <w:r>
-              <w:rPr>
-                <w:rFonts w:ascii="Arial Narrow" w:hAnsi="Arial Narrow" w:cs="Arial"/>
-                <w:sz w:val="24"/>
-                <w:szCs w:val="24"/>
-              </w:rPr>
-              <w:t>Res</w:t>
+              <w:t>Not earlier than Res</w:t>
             </w:r>
             <w:r>
               <w:rPr>
@@ -7937,7 +7495,6 @@
               </w:rPr>
               <w:t>Date</w:t>
             </w:r>
-            <w:proofErr w:type="spellEnd"/>
           </w:p>
         </w:tc>
         <w:tc>
@@ -8007,10 +7564,10 @@
         </w:rPr>
         <w:lastRenderedPageBreak/>
         <w:drawing>
-          <wp:inline distT="0" distB="0" distL="0" distR="0" wp14:anchorId="2505615C" wp14:editId="63BBD349">
-            <wp:extent cx="4815840" cy="2158405"/>
-            <wp:effectExtent l="0" t="0" r="3810" b="0"/>
-            <wp:docPr id="28" name="Picture 28"/>
+          <wp:inline distT="0" distB="0" distL="0" distR="0" wp14:anchorId="78977BFC" wp14:editId="667C730C">
+            <wp:extent cx="4962525" cy="1924050"/>
+            <wp:effectExtent l="0" t="0" r="9525" b="0"/>
+            <wp:docPr id="12" name="Picture 12"/>
             <wp:cNvGraphicFramePr>
               <a:graphicFrameLocks xmlns:a="http://schemas.openxmlformats.org/drawingml/2006/main" noChangeAspect="1"/>
             </wp:cNvGraphicFramePr>
@@ -8030,7 +7587,7 @@
                   <pic:spPr>
                     <a:xfrm>
                       <a:off x="0" y="0"/>
-                      <a:ext cx="4818332" cy="2159522"/>
+                      <a:ext cx="4962525" cy="1924050"/>
                     </a:xfrm>
                     <a:prstGeom prst="rect">
                       <a:avLst/>
@@ -8042,6 +7599,8 @@
           </wp:inline>
         </w:drawing>
       </w:r>
+      <w:bookmarkStart w:id="0" w:name="_GoBack"/>
+      <w:bookmarkEnd w:id="0"/>
     </w:p>
     <w:p>
       <w:pPr>
@@ -8139,7 +7698,6 @@
                 <w:szCs w:val="24"/>
               </w:rPr>
             </w:pPr>
-            <w:proofErr w:type="spellStart"/>
             <w:r>
               <w:rPr>
                 <w:rFonts w:ascii="Arial Narrow" w:hAnsi="Arial Narrow"/>
@@ -8149,7 +7707,6 @@
               </w:rPr>
               <w:t>MemberID</w:t>
             </w:r>
-            <w:proofErr w:type="spellEnd"/>
           </w:p>
         </w:tc>
         <w:tc>
@@ -8191,7 +7748,6 @@
                 <w:szCs w:val="24"/>
               </w:rPr>
             </w:pPr>
-            <w:proofErr w:type="spellStart"/>
             <w:r>
               <w:rPr>
                 <w:rFonts w:ascii="Arial Narrow" w:hAnsi="Arial Narrow"/>
@@ -8201,7 +7757,6 @@
               </w:rPr>
               <w:t>ResDate</w:t>
             </w:r>
-            <w:proofErr w:type="spellEnd"/>
           </w:p>
         </w:tc>
         <w:tc>
@@ -8218,7 +7773,6 @@
                 <w:szCs w:val="24"/>
               </w:rPr>
             </w:pPr>
-            <w:proofErr w:type="spellStart"/>
             <w:r>
               <w:rPr>
                 <w:rFonts w:ascii="Arial Narrow" w:hAnsi="Arial Narrow"/>
@@ -8228,7 +7782,6 @@
               </w:rPr>
               <w:t>EndDate</w:t>
             </w:r>
-            <w:proofErr w:type="spellEnd"/>
           </w:p>
         </w:tc>
       </w:tr>
@@ -8761,8 +8314,6 @@
           </wp:inline>
         </w:drawing>
       </w:r>
-      <w:bookmarkStart w:id="0" w:name="_GoBack"/>
-      <w:bookmarkEnd w:id="0"/>
     </w:p>
     <w:p>
       <w:pPr>
@@ -8904,36 +8455,16 @@
           <w:sz w:val="24"/>
           <w:szCs w:val="24"/>
         </w:rPr>
-        <w:t xml:space="preserve">  You are required to display the </w:t>
-      </w:r>
-      <w:proofErr w:type="spellStart"/>
-      <w:r>
-        <w:rPr>
-          <w:rFonts w:ascii="Arial Narrow" w:hAnsi="Arial Narrow" w:cs="Arial"/>
-          <w:sz w:val="24"/>
-          <w:szCs w:val="24"/>
-        </w:rPr>
-        <w:t>ResDate</w:t>
-      </w:r>
-      <w:proofErr w:type="spellEnd"/>
-      <w:r>
-        <w:rPr>
-          <w:rFonts w:ascii="Arial Narrow" w:hAnsi="Arial Narrow" w:cs="Arial"/>
-          <w:sz w:val="24"/>
-          <w:szCs w:val="24"/>
-        </w:rPr>
-        <w:t xml:space="preserve"> and </w:t>
-      </w:r>
-      <w:proofErr w:type="spellStart"/>
-      <w:r>
-        <w:rPr>
-          <w:rFonts w:ascii="Arial Narrow" w:hAnsi="Arial Narrow" w:cs="Arial"/>
-          <w:sz w:val="24"/>
-          <w:szCs w:val="24"/>
-        </w:rPr>
-        <w:t>EndDate</w:t>
-      </w:r>
-      <w:proofErr w:type="spellEnd"/>
+        <w:t xml:space="preserve">  You are required to display the ResDate</w:t>
+      </w:r>
+      <w:r>
+        <w:rPr>
+          <w:rFonts w:ascii="Arial Narrow" w:hAnsi="Arial Narrow" w:cs="Arial"/>
+          <w:sz w:val="24"/>
+          <w:szCs w:val="24"/>
+        </w:rPr>
+        <w:t xml:space="preserve"> and EndDate</w:t>
+      </w:r>
       <w:r>
         <w:rPr>
           <w:rFonts w:ascii="Arial Narrow" w:hAnsi="Arial Narrow" w:cs="Arial"/>

</xml_diff>

<commit_message>
DB: Week 7; Updated Q20 to correct display item
</commit_message>
<xml_diff>
--- a/DB/Tan Jia Shun Practical 6.docx
+++ b/DB/Tan Jia Shun Practical 6.docx
@@ -628,13 +628,23 @@
           <w:szCs w:val="24"/>
         </w:rPr>
       </w:pPr>
+      <w:proofErr w:type="spellStart"/>
       <w:r>
         <w:rPr>
           <w:rFonts w:ascii="Arial Narrow" w:hAnsi="Arial Narrow"/>
           <w:sz w:val="24"/>
           <w:szCs w:val="24"/>
         </w:rPr>
-        <w:t xml:space="preserve">PolyMall: Database Systems - </w:t>
+        <w:t>PolyMall</w:t>
+      </w:r>
+      <w:proofErr w:type="spellEnd"/>
+      <w:r>
+        <w:rPr>
+          <w:rFonts w:ascii="Arial Narrow" w:hAnsi="Arial Narrow"/>
+          <w:sz w:val="24"/>
+          <w:szCs w:val="24"/>
+        </w:rPr>
+        <w:t xml:space="preserve">: Database Systems - </w:t>
       </w:r>
       <w:r>
         <w:rPr>
@@ -711,13 +721,23 @@
           <w:szCs w:val="24"/>
         </w:rPr>
       </w:pPr>
+      <w:proofErr w:type="spellStart"/>
       <w:r>
         <w:rPr>
           <w:rFonts w:ascii="Arial Narrow" w:hAnsi="Arial Narrow"/>
           <w:sz w:val="24"/>
           <w:szCs w:val="24"/>
         </w:rPr>
-        <w:t xml:space="preserve">PolyMall: Database Systems - </w:t>
+        <w:t>PolyMall</w:t>
+      </w:r>
+      <w:proofErr w:type="spellEnd"/>
+      <w:r>
+        <w:rPr>
+          <w:rFonts w:ascii="Arial Narrow" w:hAnsi="Arial Narrow"/>
+          <w:sz w:val="24"/>
+          <w:szCs w:val="24"/>
+        </w:rPr>
+        <w:t xml:space="preserve">: Database Systems - </w:t>
       </w:r>
       <w:hyperlink r:id="rId8" w:history="1">
         <w:r>
@@ -801,8 +821,20 @@
           <w:sz w:val="24"/>
           <w:szCs w:val="24"/>
         </w:rPr>
-        <w:t>CREATE TABLE table</w:t>
-      </w:r>
+        <w:t xml:space="preserve">CREATE TABLE </w:t>
+      </w:r>
+      <w:proofErr w:type="spellStart"/>
+      <w:r>
+        <w:rPr>
+          <w:rFonts w:ascii="Arial Narrow" w:hAnsi="Arial Narrow" w:cs="Arial"/>
+          <w:b/>
+          <w:color w:val="FF0000"/>
+          <w:sz w:val="24"/>
+          <w:szCs w:val="24"/>
+        </w:rPr>
+        <w:t>table</w:t>
+      </w:r>
+      <w:proofErr w:type="spellEnd"/>
       <w:r>
         <w:rPr>
           <w:rFonts w:ascii="Arial Narrow" w:hAnsi="Arial Narrow" w:cs="Arial"/>
@@ -883,7 +915,18 @@
           <w:sz w:val="24"/>
           <w:szCs w:val="24"/>
         </w:rPr>
-        <w:t>DEFAULT expression</w:t>
+        <w:t xml:space="preserve">DEFAULT </w:t>
+      </w:r>
+      <w:proofErr w:type="gramStart"/>
+      <w:r>
+        <w:rPr>
+          <w:rFonts w:ascii="Arial Narrow" w:hAnsi="Arial Narrow" w:cs="Arial"/>
+          <w:b/>
+          <w:color w:val="FF0000"/>
+          <w:sz w:val="24"/>
+          <w:szCs w:val="24"/>
+        </w:rPr>
+        <w:t>expression</w:t>
       </w:r>
       <w:r>
         <w:rPr>
@@ -903,7 +946,18 @@
           <w:sz w:val="24"/>
           <w:szCs w:val="24"/>
         </w:rPr>
-        <w:t>] [ NULL | NOT NULL ] [</w:t>
+        <w:t>]</w:t>
+      </w:r>
+      <w:proofErr w:type="gramEnd"/>
+      <w:r>
+        <w:rPr>
+          <w:rFonts w:ascii="Arial Narrow" w:hAnsi="Arial Narrow" w:cs="Arial"/>
+          <w:b/>
+          <w:color w:val="FF0000"/>
+          <w:sz w:val="24"/>
+          <w:szCs w:val="24"/>
+        </w:rPr>
+        <w:t xml:space="preserve"> [ NULL | NOT NULL ] [</w:t>
       </w:r>
       <w:r>
         <w:rPr>
@@ -985,7 +1039,18 @@
           <w:sz w:val="24"/>
           <w:szCs w:val="24"/>
         </w:rPr>
-        <w:t>DEFAULT expression</w:t>
+        <w:t xml:space="preserve">DEFAULT </w:t>
+      </w:r>
+      <w:proofErr w:type="gramStart"/>
+      <w:r>
+        <w:rPr>
+          <w:rFonts w:ascii="Arial Narrow" w:hAnsi="Arial Narrow" w:cs="Arial"/>
+          <w:b/>
+          <w:color w:val="FF0000"/>
+          <w:sz w:val="24"/>
+          <w:szCs w:val="24"/>
+        </w:rPr>
+        <w:t>expression</w:t>
       </w:r>
       <w:r>
         <w:rPr>
@@ -1005,7 +1070,18 @@
           <w:sz w:val="24"/>
           <w:szCs w:val="24"/>
         </w:rPr>
-        <w:t>] [ NULL | NOT NULL ] [ constraint ]</w:t>
+        <w:t>]</w:t>
+      </w:r>
+      <w:proofErr w:type="gramEnd"/>
+      <w:r>
+        <w:rPr>
+          <w:rFonts w:ascii="Arial Narrow" w:hAnsi="Arial Narrow" w:cs="Arial"/>
+          <w:b/>
+          <w:color w:val="FF0000"/>
+          <w:sz w:val="24"/>
+          <w:szCs w:val="24"/>
+        </w:rPr>
+        <w:t xml:space="preserve"> [ NULL | NOT NULL ] [ constraint ]</w:t>
       </w:r>
       <w:r>
         <w:rPr>
@@ -1050,7 +1126,18 @@
           <w:sz w:val="24"/>
           <w:szCs w:val="24"/>
         </w:rPr>
-        <w:t>{, constraint</w:t>
+        <w:t xml:space="preserve">{, </w:t>
+      </w:r>
+      <w:proofErr w:type="gramStart"/>
+      <w:r>
+        <w:rPr>
+          <w:rFonts w:ascii="Arial Narrow" w:hAnsi="Arial Narrow" w:cs="Arial"/>
+          <w:b/>
+          <w:color w:val="FF0000"/>
+          <w:sz w:val="24"/>
+          <w:szCs w:val="24"/>
+        </w:rPr>
+        <w:t>constraint</w:t>
       </w:r>
       <w:r>
         <w:rPr>
@@ -1072,6 +1159,7 @@
         </w:rPr>
         <w:t>}</w:t>
       </w:r>
+      <w:proofErr w:type="gramEnd"/>
     </w:p>
     <w:p>
       <w:pPr>
@@ -1169,6 +1257,7 @@
         </w:rPr>
         <w:t xml:space="preserve"> </w:t>
       </w:r>
+      <w:proofErr w:type="gramStart"/>
       <w:r>
         <w:rPr>
           <w:rFonts w:ascii="Arial Narrow" w:hAnsi="Arial Narrow" w:cs="Arial"/>
@@ -1197,7 +1286,18 @@
           <w:sz w:val="24"/>
           <w:szCs w:val="24"/>
         </w:rPr>
-        <w:t>column {,</w:t>
+        <w:t>column</w:t>
+      </w:r>
+      <w:proofErr w:type="gramEnd"/>
+      <w:r>
+        <w:rPr>
+          <w:rFonts w:ascii="Arial Narrow" w:hAnsi="Arial Narrow" w:cs="Arial"/>
+          <w:b/>
+          <w:color w:val="FF0000"/>
+          <w:sz w:val="24"/>
+          <w:szCs w:val="24"/>
+        </w:rPr>
+        <w:t xml:space="preserve"> {,</w:t>
       </w:r>
       <w:r>
         <w:rPr>
@@ -1309,18 +1409,29 @@
           <w:sz w:val="24"/>
           <w:szCs w:val="24"/>
         </w:rPr>
-        <w:t xml:space="preserve"> (</w:t>
-      </w:r>
-      <w:r>
-        <w:rPr>
-          <w:rFonts w:ascii="Arial Narrow" w:hAnsi="Arial Narrow" w:cs="Arial"/>
-          <w:b/>
-          <w:color w:val="FF0000"/>
-          <w:sz w:val="24"/>
-          <w:szCs w:val="24"/>
-        </w:rPr>
         <w:t xml:space="preserve"> </w:t>
       </w:r>
+      <w:proofErr w:type="gramStart"/>
+      <w:r>
+        <w:rPr>
+          <w:rFonts w:ascii="Arial Narrow" w:hAnsi="Arial Narrow" w:cs="Arial"/>
+          <w:b/>
+          <w:color w:val="FF0000"/>
+          <w:sz w:val="24"/>
+          <w:szCs w:val="24"/>
+        </w:rPr>
+        <w:t>(</w:t>
+      </w:r>
+      <w:r>
+        <w:rPr>
+          <w:rFonts w:ascii="Arial Narrow" w:hAnsi="Arial Narrow" w:cs="Arial"/>
+          <w:b/>
+          <w:color w:val="FF0000"/>
+          <w:sz w:val="24"/>
+          <w:szCs w:val="24"/>
+        </w:rPr>
+        <w:t xml:space="preserve"> </w:t>
+      </w:r>
       <w:r>
         <w:rPr>
           <w:rFonts w:ascii="Arial Narrow" w:hAnsi="Arial Narrow" w:cs="Arial"/>
@@ -1341,6 +1452,7 @@
         </w:rPr>
         <w:t>ession</w:t>
       </w:r>
+      <w:proofErr w:type="gramEnd"/>
       <w:r>
         <w:rPr>
           <w:rFonts w:ascii="Arial Narrow" w:hAnsi="Arial Narrow" w:cs="Arial"/>
@@ -1441,6 +1553,7 @@
         </w:rPr>
         <w:t xml:space="preserve"> </w:t>
       </w:r>
+      <w:proofErr w:type="spellStart"/>
       <w:r>
         <w:rPr>
           <w:rFonts w:ascii="Arial Narrow" w:hAnsi="Arial Narrow" w:cs="Arial"/>
@@ -1471,6 +1584,7 @@
         </w:rPr>
         <w:t>select</w:t>
       </w:r>
+      <w:proofErr w:type="spellEnd"/>
       <w:r>
         <w:rPr>
           <w:rFonts w:ascii="Arial Narrow" w:hAnsi="Arial Narrow" w:cs="Arial"/>
@@ -1591,7 +1705,29 @@
           <w:sz w:val="24"/>
           <w:szCs w:val="24"/>
         </w:rPr>
-        <w:t>FROM table1 [ ,…n ]</w:t>
+        <w:t>FROM table1 [</w:t>
+      </w:r>
+      <w:proofErr w:type="gramStart"/>
+      <w:r>
+        <w:rPr>
+          <w:rFonts w:ascii="Arial Narrow" w:hAnsi="Arial Narrow" w:cs="Arial"/>
+          <w:b/>
+          <w:color w:val="FF0000"/>
+          <w:sz w:val="24"/>
+          <w:szCs w:val="24"/>
+        </w:rPr>
+        <w:t xml:space="preserve"> ,…</w:t>
+      </w:r>
+      <w:proofErr w:type="gramEnd"/>
+      <w:r>
+        <w:rPr>
+          <w:rFonts w:ascii="Arial Narrow" w:hAnsi="Arial Narrow" w:cs="Arial"/>
+          <w:b/>
+          <w:color w:val="FF0000"/>
+          <w:sz w:val="24"/>
+          <w:szCs w:val="24"/>
+        </w:rPr>
+        <w:t>n ]</w:t>
       </w:r>
     </w:p>
     <w:p>
@@ -1740,7 +1876,18 @@
           <w:sz w:val="24"/>
           <w:szCs w:val="24"/>
         </w:rPr>
-        <w:t>[INNER JOIN table</w:t>
+        <w:t xml:space="preserve">[INNER JOIN </w:t>
+      </w:r>
+      <w:proofErr w:type="spellStart"/>
+      <w:r>
+        <w:rPr>
+          <w:rFonts w:ascii="Arial Narrow" w:hAnsi="Arial Narrow" w:cs="Arial"/>
+          <w:b/>
+          <w:color w:val="FF0000"/>
+          <w:sz w:val="24"/>
+          <w:szCs w:val="24"/>
+        </w:rPr>
+        <w:t>table</w:t>
       </w:r>
       <w:r>
         <w:rPr>
@@ -1752,6 +1899,7 @@
         </w:rPr>
         <w:t>X</w:t>
       </w:r>
+      <w:proofErr w:type="spellEnd"/>
       <w:r>
         <w:rPr>
           <w:rFonts w:ascii="Arial Narrow" w:hAnsi="Arial Narrow" w:cs="Arial"/>
@@ -1800,7 +1948,18 @@
           <w:sz w:val="24"/>
           <w:szCs w:val="24"/>
         </w:rPr>
-        <w:t xml:space="preserve"> = table</w:t>
+        <w:t xml:space="preserve"> = </w:t>
+      </w:r>
+      <w:proofErr w:type="spellStart"/>
+      <w:r>
+        <w:rPr>
+          <w:rFonts w:ascii="Arial Narrow" w:hAnsi="Arial Narrow" w:cs="Arial"/>
+          <w:b/>
+          <w:color w:val="FF0000"/>
+          <w:sz w:val="24"/>
+          <w:szCs w:val="24"/>
+        </w:rPr>
+        <w:t>table</w:t>
       </w:r>
       <w:r>
         <w:rPr>
@@ -1832,6 +1991,7 @@
         </w:rPr>
         <w:t>X</w:t>
       </w:r>
+      <w:proofErr w:type="spellEnd"/>
       <w:r>
         <w:rPr>
           <w:rFonts w:ascii="Arial Narrow" w:hAnsi="Arial Narrow" w:cs="Arial"/>
@@ -1874,8 +2034,42 @@
           <w:szCs w:val="24"/>
         </w:rPr>
         <w:tab/>
-        <w:t>[WHERE search_condition ]</w:t>
-      </w:r>
+        <w:t xml:space="preserve">[WHERE </w:t>
+      </w:r>
+      <w:proofErr w:type="spellStart"/>
+      <w:r>
+        <w:rPr>
+          <w:rFonts w:ascii="Arial Narrow" w:hAnsi="Arial Narrow" w:cs="Arial"/>
+          <w:b/>
+          <w:color w:val="FF0000"/>
+          <w:sz w:val="24"/>
+          <w:szCs w:val="24"/>
+        </w:rPr>
+        <w:t>search_</w:t>
+      </w:r>
+      <w:proofErr w:type="gramStart"/>
+      <w:r>
+        <w:rPr>
+          <w:rFonts w:ascii="Arial Narrow" w:hAnsi="Arial Narrow" w:cs="Arial"/>
+          <w:b/>
+          <w:color w:val="FF0000"/>
+          <w:sz w:val="24"/>
+          <w:szCs w:val="24"/>
+        </w:rPr>
+        <w:t>condition</w:t>
+      </w:r>
+      <w:proofErr w:type="spellEnd"/>
+      <w:r>
+        <w:rPr>
+          <w:rFonts w:ascii="Arial Narrow" w:hAnsi="Arial Narrow" w:cs="Arial"/>
+          <w:b/>
+          <w:color w:val="FF0000"/>
+          <w:sz w:val="24"/>
+          <w:szCs w:val="24"/>
+        </w:rPr>
+        <w:t xml:space="preserve"> ]</w:t>
+      </w:r>
+      <w:proofErr w:type="gramEnd"/>
     </w:p>
     <w:p>
       <w:pPr>
@@ -1979,18 +2173,41 @@
           <w:sz w:val="24"/>
           <w:szCs w:val="24"/>
         </w:rPr>
-        <w:t xml:space="preserve"> search_condition</w:t>
-      </w:r>
-      <w:r>
-        <w:rPr>
-          <w:rFonts w:ascii="Arial Narrow" w:hAnsi="Arial Narrow" w:cs="Arial"/>
-          <w:b/>
-          <w:color w:val="FF0000"/>
-          <w:sz w:val="24"/>
-          <w:szCs w:val="24"/>
-        </w:rPr>
         <w:t xml:space="preserve"> </w:t>
       </w:r>
+      <w:proofErr w:type="spellStart"/>
+      <w:r>
+        <w:rPr>
+          <w:rFonts w:ascii="Arial Narrow" w:hAnsi="Arial Narrow" w:cs="Arial"/>
+          <w:b/>
+          <w:color w:val="FF0000"/>
+          <w:sz w:val="24"/>
+          <w:szCs w:val="24"/>
+        </w:rPr>
+        <w:t>search_</w:t>
+      </w:r>
+      <w:proofErr w:type="gramStart"/>
+      <w:r>
+        <w:rPr>
+          <w:rFonts w:ascii="Arial Narrow" w:hAnsi="Arial Narrow" w:cs="Arial"/>
+          <w:b/>
+          <w:color w:val="FF0000"/>
+          <w:sz w:val="24"/>
+          <w:szCs w:val="24"/>
+        </w:rPr>
+        <w:t>condition</w:t>
+      </w:r>
+      <w:proofErr w:type="spellEnd"/>
+      <w:r>
+        <w:rPr>
+          <w:rFonts w:ascii="Arial Narrow" w:hAnsi="Arial Narrow" w:cs="Arial"/>
+          <w:b/>
+          <w:color w:val="FF0000"/>
+          <w:sz w:val="24"/>
+          <w:szCs w:val="24"/>
+        </w:rPr>
+        <w:t xml:space="preserve"> </w:t>
+      </w:r>
       <w:r>
         <w:rPr>
           <w:rFonts w:ascii="Arial Narrow" w:hAnsi="Arial Narrow" w:cs="Arial"/>
@@ -2001,6 +2218,7 @@
         </w:rPr>
         <w:t>]</w:t>
       </w:r>
+      <w:proofErr w:type="gramEnd"/>
     </w:p>
     <w:p>
       <w:pPr>
@@ -2419,7 +2637,25 @@
           <w:sz w:val="24"/>
           <w:szCs w:val="24"/>
         </w:rPr>
-        <w:t xml:space="preserve"> (downloadable from MeL under Week 1 Practical). </w:t>
+        <w:t xml:space="preserve"> (downloadable from </w:t>
+      </w:r>
+      <w:proofErr w:type="spellStart"/>
+      <w:r>
+        <w:rPr>
+          <w:rFonts w:ascii="Arial Narrow" w:hAnsi="Arial Narrow" w:cs="Arial"/>
+          <w:sz w:val="24"/>
+          <w:szCs w:val="24"/>
+        </w:rPr>
+        <w:t>MeL</w:t>
+      </w:r>
+      <w:proofErr w:type="spellEnd"/>
+      <w:r>
+        <w:rPr>
+          <w:rFonts w:ascii="Arial Narrow" w:hAnsi="Arial Narrow" w:cs="Arial"/>
+          <w:sz w:val="24"/>
+          <w:szCs w:val="24"/>
+        </w:rPr>
+        <w:t xml:space="preserve"> under Week 1 Practical). </w:t>
       </w:r>
     </w:p>
     <w:p>
@@ -2688,7 +2924,25 @@
           <w:sz w:val="24"/>
           <w:szCs w:val="24"/>
         </w:rPr>
-        <w:t>ase from the drop down list of</w:t>
+        <w:t xml:space="preserve">ase from the </w:t>
+      </w:r>
+      <w:proofErr w:type="gramStart"/>
+      <w:r>
+        <w:rPr>
+          <w:rFonts w:ascii="Arial Narrow" w:hAnsi="Arial Narrow" w:cs="Arial"/>
+          <w:sz w:val="24"/>
+          <w:szCs w:val="24"/>
+        </w:rPr>
+        <w:t>drop down</w:t>
+      </w:r>
+      <w:proofErr w:type="gramEnd"/>
+      <w:r>
+        <w:rPr>
+          <w:rFonts w:ascii="Arial Narrow" w:hAnsi="Arial Narrow" w:cs="Arial"/>
+          <w:sz w:val="24"/>
+          <w:szCs w:val="24"/>
+        </w:rPr>
+        <w:t xml:space="preserve"> list of</w:t>
       </w:r>
       <w:r>
         <w:rPr>
@@ -2865,6 +3119,7 @@
         </w:rPr>
         <w:t xml:space="preserve">Create the table </w:t>
       </w:r>
+      <w:proofErr w:type="spellStart"/>
       <w:r>
         <w:rPr>
           <w:rFonts w:ascii="Arial Narrow" w:hAnsi="Arial Narrow" w:cs="Arial"/>
@@ -2883,6 +3138,7 @@
         </w:rPr>
         <w:t>egory</w:t>
       </w:r>
+      <w:proofErr w:type="spellEnd"/>
       <w:r>
         <w:rPr>
           <w:rFonts w:ascii="Arial Narrow" w:hAnsi="Arial Narrow" w:cs="Arial"/>
@@ -2939,6 +3195,7 @@
         </w:rPr>
         <w:t xml:space="preserve">. The table </w:t>
       </w:r>
+      <w:proofErr w:type="spellStart"/>
       <w:r>
         <w:rPr>
           <w:rFonts w:ascii="Arial Narrow" w:hAnsi="Arial Narrow" w:cs="Arial"/>
@@ -2948,6 +3205,7 @@
         </w:rPr>
         <w:t>BookCategory</w:t>
       </w:r>
+      <w:proofErr w:type="spellEnd"/>
       <w:r>
         <w:rPr>
           <w:rFonts w:ascii="Arial Narrow" w:hAnsi="Arial Narrow" w:cs="Arial"/>
@@ -2978,6 +3236,7 @@
           <w:szCs w:val="24"/>
         </w:rPr>
       </w:pPr>
+      <w:proofErr w:type="spellStart"/>
       <w:r>
         <w:rPr>
           <w:rFonts w:ascii="Arial Narrow" w:hAnsi="Arial Narrow" w:cs="Arial"/>
@@ -2987,6 +3246,7 @@
         </w:rPr>
         <w:t>BookCategory</w:t>
       </w:r>
+      <w:proofErr w:type="spellEnd"/>
       <w:r>
         <w:rPr>
           <w:rFonts w:ascii="Arial Narrow" w:hAnsi="Arial Narrow" w:cs="Arial"/>
@@ -2995,6 +3255,7 @@
         </w:rPr>
         <w:t xml:space="preserve"> (</w:t>
       </w:r>
+      <w:proofErr w:type="spellStart"/>
       <w:r>
         <w:rPr>
           <w:rFonts w:ascii="Arial Narrow" w:hAnsi="Arial Narrow" w:cs="Arial"/>
@@ -3004,6 +3265,7 @@
         </w:rPr>
         <w:t>BookCat</w:t>
       </w:r>
+      <w:proofErr w:type="spellEnd"/>
       <w:r>
         <w:rPr>
           <w:rFonts w:ascii="Arial Narrow" w:hAnsi="Arial Narrow" w:cs="Arial"/>
@@ -3042,6 +3304,7 @@
         </w:rPr>
         <w:t xml:space="preserve">Note: Specify the primary key constraint for the table – </w:t>
       </w:r>
+      <w:proofErr w:type="spellStart"/>
       <w:r>
         <w:rPr>
           <w:rFonts w:ascii="Arial Narrow" w:hAnsi="Arial Narrow" w:cs="Arial"/>
@@ -3051,6 +3314,7 @@
         </w:rPr>
         <w:t>BookCategory</w:t>
       </w:r>
+      <w:proofErr w:type="spellEnd"/>
       <w:r>
         <w:rPr>
           <w:rFonts w:ascii="Arial Narrow" w:hAnsi="Arial Narrow" w:cs="Arial"/>
@@ -3129,6 +3393,7 @@
         </w:rPr>
         <w:t xml:space="preserve"> </w:t>
       </w:r>
+      <w:proofErr w:type="spellStart"/>
       <w:r>
         <w:rPr>
           <w:rFonts w:ascii="Arial Narrow" w:hAnsi="Arial Narrow" w:cs="Arial"/>
@@ -3139,6 +3404,7 @@
         </w:rPr>
         <w:t>BookCategory</w:t>
       </w:r>
+      <w:proofErr w:type="spellEnd"/>
     </w:p>
     <w:p>
       <w:pPr>
@@ -3317,6 +3583,7 @@
         </w:rPr>
         <w:t xml:space="preserve"> (</w:t>
       </w:r>
+      <w:proofErr w:type="spellStart"/>
       <w:r>
         <w:rPr>
           <w:rFonts w:ascii="Arial Narrow" w:hAnsi="Arial Narrow" w:cs="Arial"/>
@@ -3326,6 +3593,7 @@
         </w:rPr>
         <w:t>PublisherID</w:t>
       </w:r>
+      <w:proofErr w:type="spellEnd"/>
       <w:r>
         <w:rPr>
           <w:rFonts w:ascii="Arial Narrow" w:hAnsi="Arial Narrow" w:cs="Arial"/>
@@ -3585,7 +3853,61 @@
           <w:sz w:val="24"/>
           <w:szCs w:val="24"/>
         </w:rPr>
-        <w:t>, Title, YearPublish, &lt;PublisherID&gt;, &lt;BookCat&gt;)</w:t>
+        <w:t xml:space="preserve">, Title, </w:t>
+      </w:r>
+      <w:proofErr w:type="spellStart"/>
+      <w:r>
+        <w:rPr>
+          <w:rFonts w:ascii="Arial Narrow" w:hAnsi="Arial Narrow" w:cs="Arial"/>
+          <w:sz w:val="24"/>
+          <w:szCs w:val="24"/>
+        </w:rPr>
+        <w:t>YearPublish</w:t>
+      </w:r>
+      <w:proofErr w:type="spellEnd"/>
+      <w:r>
+        <w:rPr>
+          <w:rFonts w:ascii="Arial Narrow" w:hAnsi="Arial Narrow" w:cs="Arial"/>
+          <w:sz w:val="24"/>
+          <w:szCs w:val="24"/>
+        </w:rPr>
+        <w:t>, &lt;</w:t>
+      </w:r>
+      <w:proofErr w:type="spellStart"/>
+      <w:r>
+        <w:rPr>
+          <w:rFonts w:ascii="Arial Narrow" w:hAnsi="Arial Narrow" w:cs="Arial"/>
+          <w:sz w:val="24"/>
+          <w:szCs w:val="24"/>
+        </w:rPr>
+        <w:t>PublisherID</w:t>
+      </w:r>
+      <w:proofErr w:type="spellEnd"/>
+      <w:r>
+        <w:rPr>
+          <w:rFonts w:ascii="Arial Narrow" w:hAnsi="Arial Narrow" w:cs="Arial"/>
+          <w:sz w:val="24"/>
+          <w:szCs w:val="24"/>
+        </w:rPr>
+        <w:t>&gt;, &lt;</w:t>
+      </w:r>
+      <w:proofErr w:type="spellStart"/>
+      <w:r>
+        <w:rPr>
+          <w:rFonts w:ascii="Arial Narrow" w:hAnsi="Arial Narrow" w:cs="Arial"/>
+          <w:sz w:val="24"/>
+          <w:szCs w:val="24"/>
+        </w:rPr>
+        <w:t>BookCat</w:t>
+      </w:r>
+      <w:proofErr w:type="spellEnd"/>
+      <w:r>
+        <w:rPr>
+          <w:rFonts w:ascii="Arial Narrow" w:hAnsi="Arial Narrow" w:cs="Arial"/>
+          <w:sz w:val="24"/>
+          <w:szCs w:val="24"/>
+        </w:rPr>
+        <w:t>&gt;)</w:t>
       </w:r>
     </w:p>
     <w:p>
@@ -4205,6 +4527,7 @@
                 <w:szCs w:val="24"/>
               </w:rPr>
             </w:pPr>
+            <w:proofErr w:type="spellStart"/>
             <w:r>
               <w:rPr>
                 <w:rFonts w:ascii="Arial Narrow" w:hAnsi="Arial Narrow" w:cs="Arial"/>
@@ -4214,6 +4537,7 @@
               </w:rPr>
               <w:t>YearPublish</w:t>
             </w:r>
+            <w:proofErr w:type="spellEnd"/>
           </w:p>
         </w:tc>
         <w:tc>
@@ -4278,6 +4602,7 @@
                 <w:szCs w:val="24"/>
               </w:rPr>
             </w:pPr>
+            <w:proofErr w:type="spellStart"/>
             <w:r>
               <w:rPr>
                 <w:rFonts w:ascii="Arial Narrow" w:hAnsi="Arial Narrow" w:cs="Arial"/>
@@ -4287,6 +4612,7 @@
               </w:rPr>
               <w:t>PublisherID</w:t>
             </w:r>
+            <w:proofErr w:type="spellEnd"/>
           </w:p>
         </w:tc>
         <w:tc>
@@ -4351,6 +4677,7 @@
                 <w:szCs w:val="24"/>
               </w:rPr>
             </w:pPr>
+            <w:proofErr w:type="spellStart"/>
             <w:r>
               <w:rPr>
                 <w:rFonts w:ascii="Arial Narrow" w:hAnsi="Arial Narrow" w:cs="Arial"/>
@@ -4360,6 +4687,7 @@
               </w:rPr>
               <w:t>BookCat</w:t>
             </w:r>
+            <w:proofErr w:type="spellEnd"/>
           </w:p>
         </w:tc>
         <w:tc>
@@ -4758,6 +5086,7 @@
                 <w:szCs w:val="24"/>
               </w:rPr>
             </w:pPr>
+            <w:proofErr w:type="spellStart"/>
             <w:r>
               <w:rPr>
                 <w:rFonts w:ascii="Arial Narrow" w:hAnsi="Arial Narrow" w:cs="Arial"/>
@@ -4767,6 +5096,7 @@
               </w:rPr>
               <w:t>YearPublish</w:t>
             </w:r>
+            <w:proofErr w:type="spellEnd"/>
           </w:p>
         </w:tc>
         <w:tc>
@@ -4808,6 +5138,7 @@
                 <w:szCs w:val="24"/>
               </w:rPr>
             </w:pPr>
+            <w:proofErr w:type="spellStart"/>
             <w:r>
               <w:rPr>
                 <w:rFonts w:ascii="Arial Narrow" w:hAnsi="Arial Narrow" w:cs="Arial"/>
@@ -4817,6 +5148,7 @@
               </w:rPr>
               <w:t>PublisherID</w:t>
             </w:r>
+            <w:proofErr w:type="spellEnd"/>
           </w:p>
         </w:tc>
         <w:tc>
@@ -4908,6 +5240,7 @@
                 <w:szCs w:val="24"/>
               </w:rPr>
             </w:pPr>
+            <w:proofErr w:type="spellStart"/>
             <w:r>
               <w:rPr>
                 <w:rFonts w:ascii="Arial Narrow" w:hAnsi="Arial Narrow" w:cs="Arial"/>
@@ -4917,6 +5250,7 @@
               </w:rPr>
               <w:t>BookCat</w:t>
             </w:r>
+            <w:proofErr w:type="spellEnd"/>
           </w:p>
         </w:tc>
         <w:tc>
@@ -5551,6 +5885,7 @@
                 <w:szCs w:val="24"/>
               </w:rPr>
             </w:pPr>
+            <w:proofErr w:type="spellStart"/>
             <w:r>
               <w:rPr>
                 <w:rFonts w:ascii="Arial Narrow" w:hAnsi="Arial Narrow" w:cs="Arial"/>
@@ -5560,6 +5895,7 @@
               </w:rPr>
               <w:t>BookCat</w:t>
             </w:r>
+            <w:proofErr w:type="spellEnd"/>
           </w:p>
         </w:tc>
         <w:tc>
@@ -5692,7 +6028,25 @@
           <w:sz w:val="24"/>
           <w:szCs w:val="24"/>
         </w:rPr>
-        <w:t xml:space="preserve"> in order to retrieve the PublisherID given only the name of the publisher.)</w:t>
+        <w:t xml:space="preserve"> in order to retrieve the </w:t>
+      </w:r>
+      <w:proofErr w:type="spellStart"/>
+      <w:r>
+        <w:rPr>
+          <w:rFonts w:ascii="Arial Narrow" w:hAnsi="Arial Narrow"/>
+          <w:sz w:val="24"/>
+          <w:szCs w:val="24"/>
+        </w:rPr>
+        <w:t>PublisherID</w:t>
+      </w:r>
+      <w:proofErr w:type="spellEnd"/>
+      <w:r>
+        <w:rPr>
+          <w:rFonts w:ascii="Arial Narrow" w:hAnsi="Arial Narrow"/>
+          <w:sz w:val="24"/>
+          <w:szCs w:val="24"/>
+        </w:rPr>
+        <w:t xml:space="preserve"> given only the name of the publisher.)</w:t>
       </w:r>
     </w:p>
     <w:p>
@@ -6296,7 +6650,47 @@
           <w:sz w:val="24"/>
           <w:szCs w:val="24"/>
         </w:rPr>
-        <w:t>Should delete from book first as if you delete from publisher first, the book table table have error as it the foreign key that looking for publisherID ‘9’ cannot be found</w:t>
+        <w:t xml:space="preserve">Should delete from book first as if you delete from publisher first, the book table </w:t>
+      </w:r>
+      <w:proofErr w:type="spellStart"/>
+      <w:r>
+        <w:rPr>
+          <w:rFonts w:ascii="Arial Narrow" w:hAnsi="Arial Narrow"/>
+          <w:color w:val="FF0000"/>
+          <w:sz w:val="24"/>
+          <w:szCs w:val="24"/>
+        </w:rPr>
+        <w:t>table</w:t>
+      </w:r>
+      <w:proofErr w:type="spellEnd"/>
+      <w:r>
+        <w:rPr>
+          <w:rFonts w:ascii="Arial Narrow" w:hAnsi="Arial Narrow"/>
+          <w:color w:val="FF0000"/>
+          <w:sz w:val="24"/>
+          <w:szCs w:val="24"/>
+        </w:rPr>
+        <w:t xml:space="preserve"> have error as it the foreign key that looking for </w:t>
+      </w:r>
+      <w:proofErr w:type="spellStart"/>
+      <w:r>
+        <w:rPr>
+          <w:rFonts w:ascii="Arial Narrow" w:hAnsi="Arial Narrow"/>
+          <w:color w:val="FF0000"/>
+          <w:sz w:val="24"/>
+          <w:szCs w:val="24"/>
+        </w:rPr>
+        <w:t>publisherID</w:t>
+      </w:r>
+      <w:proofErr w:type="spellEnd"/>
+      <w:r>
+        <w:rPr>
+          <w:rFonts w:ascii="Arial Narrow" w:hAnsi="Arial Narrow"/>
+          <w:color w:val="FF0000"/>
+          <w:sz w:val="24"/>
+          <w:szCs w:val="24"/>
+        </w:rPr>
+        <w:t xml:space="preserve"> ‘9’ cannot be found</w:t>
       </w:r>
       <w:r>
         <w:rPr>
@@ -6422,6 +6816,7 @@
         </w:rPr>
         <w:t xml:space="preserve"> (</w:t>
       </w:r>
+      <w:proofErr w:type="spellStart"/>
       <w:r>
         <w:rPr>
           <w:rFonts w:ascii="Arial Narrow" w:hAnsi="Arial Narrow" w:cs="Arial"/>
@@ -6431,13 +6826,86 @@
         </w:rPr>
         <w:t>MemberID</w:t>
       </w:r>
-      <w:r>
-        <w:rPr>
-          <w:rFonts w:ascii="Arial Narrow" w:hAnsi="Arial Narrow" w:cs="Arial"/>
-          <w:sz w:val="24"/>
-          <w:szCs w:val="24"/>
-        </w:rPr>
-        <w:t>, Name, Address, ContactNo, EmailAddr, Gender, DateJoin, &lt;BranchNo&gt;)</w:t>
+      <w:proofErr w:type="spellEnd"/>
+      <w:r>
+        <w:rPr>
+          <w:rFonts w:ascii="Arial Narrow" w:hAnsi="Arial Narrow" w:cs="Arial"/>
+          <w:sz w:val="24"/>
+          <w:szCs w:val="24"/>
+        </w:rPr>
+        <w:t xml:space="preserve">, Name, Address, </w:t>
+      </w:r>
+      <w:proofErr w:type="spellStart"/>
+      <w:r>
+        <w:rPr>
+          <w:rFonts w:ascii="Arial Narrow" w:hAnsi="Arial Narrow" w:cs="Arial"/>
+          <w:sz w:val="24"/>
+          <w:szCs w:val="24"/>
+        </w:rPr>
+        <w:t>ContactNo</w:t>
+      </w:r>
+      <w:proofErr w:type="spellEnd"/>
+      <w:r>
+        <w:rPr>
+          <w:rFonts w:ascii="Arial Narrow" w:hAnsi="Arial Narrow" w:cs="Arial"/>
+          <w:sz w:val="24"/>
+          <w:szCs w:val="24"/>
+        </w:rPr>
+        <w:t xml:space="preserve">, </w:t>
+      </w:r>
+      <w:proofErr w:type="spellStart"/>
+      <w:r>
+        <w:rPr>
+          <w:rFonts w:ascii="Arial Narrow" w:hAnsi="Arial Narrow" w:cs="Arial"/>
+          <w:sz w:val="24"/>
+          <w:szCs w:val="24"/>
+        </w:rPr>
+        <w:t>EmailAddr</w:t>
+      </w:r>
+      <w:proofErr w:type="spellEnd"/>
+      <w:r>
+        <w:rPr>
+          <w:rFonts w:ascii="Arial Narrow" w:hAnsi="Arial Narrow" w:cs="Arial"/>
+          <w:sz w:val="24"/>
+          <w:szCs w:val="24"/>
+        </w:rPr>
+        <w:t xml:space="preserve">, Gender, </w:t>
+      </w:r>
+      <w:proofErr w:type="spellStart"/>
+      <w:r>
+        <w:rPr>
+          <w:rFonts w:ascii="Arial Narrow" w:hAnsi="Arial Narrow" w:cs="Arial"/>
+          <w:sz w:val="24"/>
+          <w:szCs w:val="24"/>
+        </w:rPr>
+        <w:t>DateJoin</w:t>
+      </w:r>
+      <w:proofErr w:type="spellEnd"/>
+      <w:r>
+        <w:rPr>
+          <w:rFonts w:ascii="Arial Narrow" w:hAnsi="Arial Narrow" w:cs="Arial"/>
+          <w:sz w:val="24"/>
+          <w:szCs w:val="24"/>
+        </w:rPr>
+        <w:t>, &lt;</w:t>
+      </w:r>
+      <w:proofErr w:type="spellStart"/>
+      <w:r>
+        <w:rPr>
+          <w:rFonts w:ascii="Arial Narrow" w:hAnsi="Arial Narrow" w:cs="Arial"/>
+          <w:sz w:val="24"/>
+          <w:szCs w:val="24"/>
+        </w:rPr>
+        <w:t>BranchNo</w:t>
+      </w:r>
+      <w:proofErr w:type="spellEnd"/>
+      <w:r>
+        <w:rPr>
+          <w:rFonts w:ascii="Arial Narrow" w:hAnsi="Arial Narrow" w:cs="Arial"/>
+          <w:sz w:val="24"/>
+          <w:szCs w:val="24"/>
+        </w:rPr>
+        <w:t>&gt;)</w:t>
       </w:r>
     </w:p>
     <w:p>
@@ -6560,8 +7028,93 @@
           <w:sz w:val="24"/>
           <w:szCs w:val="24"/>
         </w:rPr>
-        <w:t>*there is a typo for MemberID, in the query I put MemberIO. I have fix the name in my database alr</w:t>
-      </w:r>
+        <w:t xml:space="preserve">*there is a typo for </w:t>
+      </w:r>
+      <w:proofErr w:type="spellStart"/>
+      <w:r>
+        <w:rPr>
+          <w:rFonts w:ascii="Arial Narrow" w:hAnsi="Arial Narrow" w:cs="Arial"/>
+          <w:b/>
+          <w:bCs/>
+          <w:color w:val="FF0000"/>
+          <w:sz w:val="24"/>
+          <w:szCs w:val="24"/>
+        </w:rPr>
+        <w:t>MemberID</w:t>
+      </w:r>
+      <w:proofErr w:type="spellEnd"/>
+      <w:r>
+        <w:rPr>
+          <w:rFonts w:ascii="Arial Narrow" w:hAnsi="Arial Narrow" w:cs="Arial"/>
+          <w:b/>
+          <w:bCs/>
+          <w:color w:val="FF0000"/>
+          <w:sz w:val="24"/>
+          <w:szCs w:val="24"/>
+        </w:rPr>
+        <w:t xml:space="preserve">, in the query I put </w:t>
+      </w:r>
+      <w:proofErr w:type="spellStart"/>
+      <w:r>
+        <w:rPr>
+          <w:rFonts w:ascii="Arial Narrow" w:hAnsi="Arial Narrow" w:cs="Arial"/>
+          <w:b/>
+          <w:bCs/>
+          <w:color w:val="FF0000"/>
+          <w:sz w:val="24"/>
+          <w:szCs w:val="24"/>
+        </w:rPr>
+        <w:t>MemberIO</w:t>
+      </w:r>
+      <w:proofErr w:type="spellEnd"/>
+      <w:r>
+        <w:rPr>
+          <w:rFonts w:ascii="Arial Narrow" w:hAnsi="Arial Narrow" w:cs="Arial"/>
+          <w:b/>
+          <w:bCs/>
+          <w:color w:val="FF0000"/>
+          <w:sz w:val="24"/>
+          <w:szCs w:val="24"/>
+        </w:rPr>
+        <w:t xml:space="preserve">. I have </w:t>
+      </w:r>
+      <w:proofErr w:type="gramStart"/>
+      <w:r>
+        <w:rPr>
+          <w:rFonts w:ascii="Arial Narrow" w:hAnsi="Arial Narrow" w:cs="Arial"/>
+          <w:b/>
+          <w:bCs/>
+          <w:color w:val="FF0000"/>
+          <w:sz w:val="24"/>
+          <w:szCs w:val="24"/>
+        </w:rPr>
+        <w:t>fix</w:t>
+      </w:r>
+      <w:proofErr w:type="gramEnd"/>
+      <w:r>
+        <w:rPr>
+          <w:rFonts w:ascii="Arial Narrow" w:hAnsi="Arial Narrow" w:cs="Arial"/>
+          <w:b/>
+          <w:bCs/>
+          <w:color w:val="FF0000"/>
+          <w:sz w:val="24"/>
+          <w:szCs w:val="24"/>
+        </w:rPr>
+        <w:t xml:space="preserve"> the name in my database </w:t>
+      </w:r>
+      <w:proofErr w:type="spellStart"/>
+      <w:r>
+        <w:rPr>
+          <w:rFonts w:ascii="Arial Narrow" w:hAnsi="Arial Narrow" w:cs="Arial"/>
+          <w:b/>
+          <w:bCs/>
+          <w:color w:val="FF0000"/>
+          <w:sz w:val="24"/>
+          <w:szCs w:val="24"/>
+        </w:rPr>
+        <w:t>alr</w:t>
+      </w:r>
+      <w:proofErr w:type="spellEnd"/>
     </w:p>
     <w:p>
       <w:pPr>
@@ -6947,6 +7500,7 @@
                 <w:szCs w:val="24"/>
               </w:rPr>
             </w:pPr>
+            <w:proofErr w:type="spellStart"/>
             <w:r>
               <w:rPr>
                 <w:rFonts w:ascii="Arial Narrow" w:hAnsi="Arial Narrow" w:cs="Arial"/>
@@ -6955,6 +7509,7 @@
               </w:rPr>
               <w:t>MemberID</w:t>
             </w:r>
+            <w:proofErr w:type="spellEnd"/>
           </w:p>
         </w:tc>
         <w:tc>
@@ -7046,13 +7601,33 @@
               </w:rPr>
               <w:t xml:space="preserve">Foreign Key -&gt; </w:t>
             </w:r>
+            <w:proofErr w:type="gramStart"/>
             <w:r>
               <w:rPr>
                 <w:rFonts w:ascii="Arial Narrow" w:hAnsi="Arial Narrow" w:cs="Arial"/>
                 <w:sz w:val="24"/>
                 <w:szCs w:val="24"/>
               </w:rPr>
-              <w:t>Member(MemberID)</w:t>
+              <w:t>Member(</w:t>
+            </w:r>
+            <w:proofErr w:type="spellStart"/>
+            <w:proofErr w:type="gramEnd"/>
+            <w:r>
+              <w:rPr>
+                <w:rFonts w:ascii="Arial Narrow" w:hAnsi="Arial Narrow" w:cs="Arial"/>
+                <w:sz w:val="24"/>
+                <w:szCs w:val="24"/>
+              </w:rPr>
+              <w:t>MemberID</w:t>
+            </w:r>
+            <w:proofErr w:type="spellEnd"/>
+            <w:r>
+              <w:rPr>
+                <w:rFonts w:ascii="Arial Narrow" w:hAnsi="Arial Narrow" w:cs="Arial"/>
+                <w:sz w:val="24"/>
+                <w:szCs w:val="24"/>
+              </w:rPr>
+              <w:t>)</w:t>
             </w:r>
           </w:p>
         </w:tc>
@@ -7144,13 +7719,23 @@
                 <w:szCs w:val="24"/>
               </w:rPr>
             </w:pPr>
+            <w:proofErr w:type="gramStart"/>
             <w:r>
               <w:rPr>
                 <w:rFonts w:ascii="Arial Narrow" w:hAnsi="Arial Narrow" w:cs="Arial"/>
                 <w:sz w:val="24"/>
                 <w:szCs w:val="24"/>
               </w:rPr>
-              <w:t>Char(10</w:t>
+              <w:t>Char(</w:t>
+            </w:r>
+            <w:proofErr w:type="gramEnd"/>
+            <w:r>
+              <w:rPr>
+                <w:rFonts w:ascii="Arial Narrow" w:hAnsi="Arial Narrow" w:cs="Arial"/>
+                <w:sz w:val="24"/>
+                <w:szCs w:val="24"/>
+              </w:rPr>
+              <w:t>10</w:t>
             </w:r>
             <w:r>
               <w:rPr>
@@ -7199,13 +7784,23 @@
               </w:rPr>
               <w:t xml:space="preserve">Foreign Key -&gt; </w:t>
             </w:r>
+            <w:proofErr w:type="gramStart"/>
             <w:r>
               <w:rPr>
                 <w:rFonts w:ascii="Arial Narrow" w:hAnsi="Arial Narrow" w:cs="Arial"/>
                 <w:sz w:val="24"/>
                 <w:szCs w:val="24"/>
               </w:rPr>
-              <w:t>Book(ISBN)</w:t>
+              <w:t>Book(</w:t>
+            </w:r>
+            <w:proofErr w:type="gramEnd"/>
+            <w:r>
+              <w:rPr>
+                <w:rFonts w:ascii="Arial Narrow" w:hAnsi="Arial Narrow" w:cs="Arial"/>
+                <w:sz w:val="24"/>
+                <w:szCs w:val="24"/>
+              </w:rPr>
+              <w:t>ISBN)</w:t>
             </w:r>
           </w:p>
         </w:tc>
@@ -7245,6 +7840,7 @@
                 <w:szCs w:val="24"/>
               </w:rPr>
             </w:pPr>
+            <w:proofErr w:type="spellStart"/>
             <w:r>
               <w:rPr>
                 <w:rFonts w:ascii="Arial Narrow" w:hAnsi="Arial Narrow" w:cs="Arial"/>
@@ -7261,6 +7857,7 @@
               </w:rPr>
               <w:t>Date</w:t>
             </w:r>
+            <w:proofErr w:type="spellEnd"/>
           </w:p>
         </w:tc>
         <w:tc>
@@ -7389,6 +7986,7 @@
                 <w:szCs w:val="24"/>
               </w:rPr>
             </w:pPr>
+            <w:proofErr w:type="spellStart"/>
             <w:r>
               <w:rPr>
                 <w:rFonts w:ascii="Arial Narrow" w:hAnsi="Arial Narrow" w:cs="Arial"/>
@@ -7397,6 +7995,7 @@
               </w:rPr>
               <w:t>EndDate</w:t>
             </w:r>
+            <w:proofErr w:type="spellEnd"/>
           </w:p>
         </w:tc>
         <w:tc>
@@ -7485,7 +8084,16 @@
                 <w:sz w:val="24"/>
                 <w:szCs w:val="24"/>
               </w:rPr>
-              <w:t>Not earlier than Res</w:t>
+              <w:t xml:space="preserve">Not earlier than </w:t>
+            </w:r>
+            <w:proofErr w:type="spellStart"/>
+            <w:r>
+              <w:rPr>
+                <w:rFonts w:ascii="Arial Narrow" w:hAnsi="Arial Narrow" w:cs="Arial"/>
+                <w:sz w:val="24"/>
+                <w:szCs w:val="24"/>
+              </w:rPr>
+              <w:t>Res</w:t>
             </w:r>
             <w:r>
               <w:rPr>
@@ -7495,6 +8103,7 @@
               </w:rPr>
               <w:t>Date</w:t>
             </w:r>
+            <w:proofErr w:type="spellEnd"/>
           </w:p>
         </w:tc>
         <w:tc>
@@ -7599,8 +8208,6 @@
           </wp:inline>
         </w:drawing>
       </w:r>
-      <w:bookmarkStart w:id="0" w:name="_GoBack"/>
-      <w:bookmarkEnd w:id="0"/>
     </w:p>
     <w:p>
       <w:pPr>
@@ -7698,6 +8305,7 @@
                 <w:szCs w:val="24"/>
               </w:rPr>
             </w:pPr>
+            <w:proofErr w:type="spellStart"/>
             <w:r>
               <w:rPr>
                 <w:rFonts w:ascii="Arial Narrow" w:hAnsi="Arial Narrow"/>
@@ -7707,6 +8315,7 @@
               </w:rPr>
               <w:t>MemberID</w:t>
             </w:r>
+            <w:proofErr w:type="spellEnd"/>
           </w:p>
         </w:tc>
         <w:tc>
@@ -7748,6 +8357,7 @@
                 <w:szCs w:val="24"/>
               </w:rPr>
             </w:pPr>
+            <w:proofErr w:type="spellStart"/>
             <w:r>
               <w:rPr>
                 <w:rFonts w:ascii="Arial Narrow" w:hAnsi="Arial Narrow"/>
@@ -7757,6 +8367,7 @@
               </w:rPr>
               <w:t>ResDate</w:t>
             </w:r>
+            <w:proofErr w:type="spellEnd"/>
           </w:p>
         </w:tc>
         <w:tc>
@@ -7773,6 +8384,7 @@
                 <w:szCs w:val="24"/>
               </w:rPr>
             </w:pPr>
+            <w:proofErr w:type="spellStart"/>
             <w:r>
               <w:rPr>
                 <w:rFonts w:ascii="Arial Narrow" w:hAnsi="Arial Narrow"/>
@@ -7782,6 +8394,7 @@
               </w:rPr>
               <w:t>EndDate</w:t>
             </w:r>
+            <w:proofErr w:type="spellEnd"/>
           </w:p>
         </w:tc>
       </w:tr>
@@ -8314,6 +8927,8 @@
           </wp:inline>
         </w:drawing>
       </w:r>
+      <w:bookmarkStart w:id="0" w:name="_GoBack"/>
+      <w:bookmarkEnd w:id="0"/>
     </w:p>
     <w:p>
       <w:pPr>
@@ -8455,16 +9070,36 @@
           <w:sz w:val="24"/>
           <w:szCs w:val="24"/>
         </w:rPr>
-        <w:t xml:space="preserve">  You are required to display the ResDate</w:t>
-      </w:r>
-      <w:r>
-        <w:rPr>
-          <w:rFonts w:ascii="Arial Narrow" w:hAnsi="Arial Narrow" w:cs="Arial"/>
-          <w:sz w:val="24"/>
-          <w:szCs w:val="24"/>
-        </w:rPr>
-        <w:t xml:space="preserve"> and EndDate</w:t>
-      </w:r>
+        <w:t xml:space="preserve">  You are required to display the </w:t>
+      </w:r>
+      <w:proofErr w:type="spellStart"/>
+      <w:r>
+        <w:rPr>
+          <w:rFonts w:ascii="Arial Narrow" w:hAnsi="Arial Narrow" w:cs="Arial"/>
+          <w:sz w:val="24"/>
+          <w:szCs w:val="24"/>
+        </w:rPr>
+        <w:t>ResDate</w:t>
+      </w:r>
+      <w:proofErr w:type="spellEnd"/>
+      <w:r>
+        <w:rPr>
+          <w:rFonts w:ascii="Arial Narrow" w:hAnsi="Arial Narrow" w:cs="Arial"/>
+          <w:sz w:val="24"/>
+          <w:szCs w:val="24"/>
+        </w:rPr>
+        <w:t xml:space="preserve"> and </w:t>
+      </w:r>
+      <w:proofErr w:type="spellStart"/>
+      <w:r>
+        <w:rPr>
+          <w:rFonts w:ascii="Arial Narrow" w:hAnsi="Arial Narrow" w:cs="Arial"/>
+          <w:sz w:val="24"/>
+          <w:szCs w:val="24"/>
+        </w:rPr>
+        <w:t>EndDate</w:t>
+      </w:r>
+      <w:proofErr w:type="spellEnd"/>
       <w:r>
         <w:rPr>
           <w:rFonts w:ascii="Arial Narrow" w:hAnsi="Arial Narrow" w:cs="Arial"/>
@@ -8476,6 +9111,7 @@
     </w:p>
     <w:p>
       <w:pPr>
+        <w:ind w:left="720"/>
         <w:jc w:val="both"/>
         <w:rPr>
           <w:rFonts w:ascii="Arial Narrow" w:hAnsi="Arial Narrow" w:cs="Arial"/>
@@ -8488,10 +9124,10 @@
           <w:noProof/>
         </w:rPr>
         <w:drawing>
-          <wp:inline distT="0" distB="0" distL="0" distR="0" wp14:anchorId="6B87259A" wp14:editId="60006C86">
-            <wp:extent cx="5734685" cy="1196340"/>
-            <wp:effectExtent l="0" t="0" r="0" b="3810"/>
-            <wp:docPr id="30" name="Picture 30"/>
+          <wp:inline distT="0" distB="0" distL="0" distR="0" wp14:anchorId="54147799" wp14:editId="381CDF88">
+            <wp:extent cx="5276215" cy="1694815"/>
+            <wp:effectExtent l="0" t="0" r="635" b="635"/>
+            <wp:docPr id="20" name="Picture 20"/>
             <wp:cNvGraphicFramePr>
               <a:graphicFrameLocks xmlns:a="http://schemas.openxmlformats.org/drawingml/2006/main" noChangeAspect="1"/>
             </wp:cNvGraphicFramePr>
@@ -8511,7 +9147,7 @@
                   <pic:spPr>
                     <a:xfrm>
                       <a:off x="0" y="0"/>
-                      <a:ext cx="5746295" cy="1198762"/>
+                      <a:ext cx="5276215" cy="1694815"/>
                     </a:xfrm>
                     <a:prstGeom prst="rect">
                       <a:avLst/>

</xml_diff>